<commit_message>
[EPCO-7] Unity event simulator and datastreams initialized
</commit_message>
<xml_diff>
--- a/Professor Feedback.docx
+++ b/Professor Feedback.docx
@@ -85,6 +85,24 @@
       </w:pPr>
       <w:r>
         <w:t>Thus far I have described what I’m doing, but I need to do a better job describing what is so great about this work.</w:t>
+      </w:r>
+    </w:p>
+    <w:p/>
+    <w:p>
+      <w:r>
+        <w:t>6/6/2022</w:t>
+      </w:r>
+    </w:p>
+    <w:p>
+      <w:pPr>
+        <w:pStyle w:val="ListParagraph"/>
+        <w:numPr>
+          <w:ilvl w:val="0"/>
+          <w:numId w:val="1"/>
+        </w:numPr>
+      </w:pPr>
+      <w:r>
+        <w:t>Make sure “related work” and other sections are tailored to the specific conference theme we are applying to.</w:t>
       </w:r>
     </w:p>
     <w:sectPr>
@@ -102,7 +120,7 @@
   <w:abstractNum w:abstractNumId="0" w15:restartNumberingAfterBreak="0">
     <w:nsid w:val="5D4D10CA"/>
     <w:multiLevelType w:val="hybridMultilevel"/>
-    <w:tmpl w:val="B62AE90E"/>
+    <w:tmpl w:val="4D32E860"/>
     <w:lvl w:ilvl="0" w:tplc="04090001">
       <w:start w:val="1"/>
       <w:numFmt w:val="bullet"/>

</xml_diff>